<commit_message>
Edição do Cronograma e Atividades Detalhadas
Edicao de erro no artefato Cronograma e Atividades Detalhadas
</commit_message>
<xml_diff>
--- a/Entregavel_02/Sprint_01/GPR/Documentos GPR/Cronograma e Atividades Detalhadas.docx
+++ b/Entregavel_02/Sprint_01/GPR/Documentos GPR/Cronograma e Atividades Detalhadas.docx
@@ -3733,12 +3733,6 @@
           <w:insideV w:val="single" w:sz="8" w:space="0" w:color="000000"/>
         </w:tblBorders>
         <w:tblLayout w:type="fixed"/>
-        <w:tblCellMar>
-          <w:top w:w="0" w:type="dxa"/>
-          <w:left w:w="0" w:type="dxa"/>
-          <w:bottom w:w="0" w:type="dxa"/>
-          <w:right w:w="0" w:type="dxa"/>
-        </w:tblCellMar>
         <w:tblLook w:val="0600"/>
       </w:tblPr>
       <w:tblGrid>
@@ -3746,14 +3740,6 @@
         <w:gridCol w:w="7100"/>
       </w:tblGrid>
       <w:tr>
-        <w:tblPrEx>
-          <w:tblCellMar>
-            <w:top w:w="0" w:type="dxa"/>
-            <w:left w:w="0" w:type="dxa"/>
-            <w:bottom w:w="0" w:type="dxa"/>
-            <w:right w:w="0" w:type="dxa"/>
-          </w:tblCellMar>
-        </w:tblPrEx>
         <w:tc>
           <w:tcPr>
             <w:tcW w:w="1920" w:type="dxa"/>
@@ -3823,14 +3809,6 @@
         </w:tc>
       </w:tr>
       <w:tr>
-        <w:tblPrEx>
-          <w:tblCellMar>
-            <w:top w:w="0" w:type="dxa"/>
-            <w:left w:w="0" w:type="dxa"/>
-            <w:bottom w:w="0" w:type="dxa"/>
-            <w:right w:w="0" w:type="dxa"/>
-          </w:tblCellMar>
-        </w:tblPrEx>
         <w:tc>
           <w:tcPr>
             <w:tcW w:w="1920" w:type="dxa"/>
@@ -3879,14 +3857,6 @@
         </w:tc>
       </w:tr>
       <w:tr>
-        <w:tblPrEx>
-          <w:tblCellMar>
-            <w:top w:w="0" w:type="dxa"/>
-            <w:left w:w="0" w:type="dxa"/>
-            <w:bottom w:w="0" w:type="dxa"/>
-            <w:right w:w="0" w:type="dxa"/>
-          </w:tblCellMar>
-        </w:tblPrEx>
         <w:tc>
           <w:tcPr>
             <w:tcW w:w="1920" w:type="dxa"/>
@@ -3939,14 +3909,6 @@
         </w:tc>
       </w:tr>
       <w:tr>
-        <w:tblPrEx>
-          <w:tblCellMar>
-            <w:top w:w="0" w:type="dxa"/>
-            <w:left w:w="0" w:type="dxa"/>
-            <w:bottom w:w="0" w:type="dxa"/>
-            <w:right w:w="0" w:type="dxa"/>
-          </w:tblCellMar>
-        </w:tblPrEx>
         <w:tc>
           <w:tcPr>
             <w:tcW w:w="1920" w:type="dxa"/>
@@ -3999,14 +3961,6 @@
         </w:tc>
       </w:tr>
       <w:tr>
-        <w:tblPrEx>
-          <w:tblCellMar>
-            <w:top w:w="0" w:type="dxa"/>
-            <w:left w:w="0" w:type="dxa"/>
-            <w:bottom w:w="0" w:type="dxa"/>
-            <w:right w:w="0" w:type="dxa"/>
-          </w:tblCellMar>
-        </w:tblPrEx>
         <w:tc>
           <w:tcPr>
             <w:tcW w:w="1920" w:type="dxa"/>
@@ -4079,10 +4033,7 @@
             </w:r>
             <w:proofErr w:type="gramEnd"/>
             <w:r>
-              <w:t xml:space="preserve"> foi realizado no dia  30/01/2016 conforme descrito no cronograma com todos os participantes listados presentes, nele foram discutidos o estudo de caso escolhido, distribuído os papeis dos participantes, definido a estrutura do diretório</w:t>
-            </w:r>
-            <w:r>
-              <w:t xml:space="preserve"> e a criação da primeira versão de plano de projeto.</w:t>
+              <w:t xml:space="preserve"> foi realizado no dia  30/01/2016 conforme descrito no cronograma com todos os participantes listados presentes, nele foram discutidos o estudo de caso escolhido, distribuído os papeis dos participantes, definido a estrutura do diretório e a criação da primeira versão de plano de projeto.</w:t>
             </w:r>
           </w:p>
           <w:p>
@@ -4138,10 +4089,7 @@
               <w:contextualSpacing/>
             </w:pPr>
             <w:r>
-              <w:t>A criação e responsabilidade d</w:t>
-            </w:r>
-            <w:r>
-              <w:t xml:space="preserve">os artefatos gerados foram atribuídas de acordo com a seguinte </w:t>
+              <w:t xml:space="preserve">A criação e responsabilidade dos artefatos gerados foram atribuídas de acordo com a seguinte </w:t>
             </w:r>
             <w:proofErr w:type="gramStart"/>
             <w:r>
@@ -4182,12 +4130,6 @@
                 <w:insideV w:val="single" w:sz="8" w:space="0" w:color="000000"/>
               </w:tblBorders>
               <w:tblLayout w:type="fixed"/>
-              <w:tblCellMar>
-                <w:top w:w="0" w:type="dxa"/>
-                <w:left w:w="0" w:type="dxa"/>
-                <w:bottom w:w="0" w:type="dxa"/>
-                <w:right w:w="0" w:type="dxa"/>
-              </w:tblCellMar>
               <w:tblLook w:val="0600"/>
             </w:tblPr>
             <w:tblGrid>
@@ -4195,14 +4137,6 @@
               <w:gridCol w:w="2280"/>
             </w:tblGrid>
             <w:tr>
-              <w:tblPrEx>
-                <w:tblCellMar>
-                  <w:top w:w="0" w:type="dxa"/>
-                  <w:left w:w="0" w:type="dxa"/>
-                  <w:bottom w:w="0" w:type="dxa"/>
-                  <w:right w:w="0" w:type="dxa"/>
-                </w:tblCellMar>
-              </w:tblPrEx>
               <w:tc>
                 <w:tcPr>
                   <w:tcW w:w="3840" w:type="dxa"/>
@@ -4254,14 +4188,6 @@
               </w:tc>
             </w:tr>
             <w:tr>
-              <w:tblPrEx>
-                <w:tblCellMar>
-                  <w:top w:w="0" w:type="dxa"/>
-                  <w:left w:w="0" w:type="dxa"/>
-                  <w:bottom w:w="0" w:type="dxa"/>
-                  <w:right w:w="0" w:type="dxa"/>
-                </w:tblCellMar>
-              </w:tblPrEx>
               <w:tc>
                 <w:tcPr>
                   <w:tcW w:w="3840" w:type="dxa"/>
@@ -4304,14 +4230,6 @@
               </w:tc>
             </w:tr>
             <w:tr>
-              <w:tblPrEx>
-                <w:tblCellMar>
-                  <w:top w:w="0" w:type="dxa"/>
-                  <w:left w:w="0" w:type="dxa"/>
-                  <w:bottom w:w="0" w:type="dxa"/>
-                  <w:right w:w="0" w:type="dxa"/>
-                </w:tblCellMar>
-              </w:tblPrEx>
               <w:tc>
                 <w:tcPr>
                   <w:tcW w:w="3840" w:type="dxa"/>
@@ -4354,14 +4272,6 @@
               </w:tc>
             </w:tr>
             <w:tr>
-              <w:tblPrEx>
-                <w:tblCellMar>
-                  <w:top w:w="0" w:type="dxa"/>
-                  <w:left w:w="0" w:type="dxa"/>
-                  <w:bottom w:w="0" w:type="dxa"/>
-                  <w:right w:w="0" w:type="dxa"/>
-                </w:tblCellMar>
-              </w:tblPrEx>
               <w:tc>
                 <w:tcPr>
                   <w:tcW w:w="3840" w:type="dxa"/>
@@ -4409,14 +4319,6 @@
               </w:tc>
             </w:tr>
             <w:tr>
-              <w:tblPrEx>
-                <w:tblCellMar>
-                  <w:top w:w="0" w:type="dxa"/>
-                  <w:left w:w="0" w:type="dxa"/>
-                  <w:bottom w:w="0" w:type="dxa"/>
-                  <w:right w:w="0" w:type="dxa"/>
-                </w:tblCellMar>
-              </w:tblPrEx>
               <w:tc>
                 <w:tcPr>
                   <w:tcW w:w="3840" w:type="dxa"/>
@@ -4459,14 +4361,6 @@
               </w:tc>
             </w:tr>
             <w:tr>
-              <w:tblPrEx>
-                <w:tblCellMar>
-                  <w:top w:w="0" w:type="dxa"/>
-                  <w:left w:w="0" w:type="dxa"/>
-                  <w:bottom w:w="0" w:type="dxa"/>
-                  <w:right w:w="0" w:type="dxa"/>
-                </w:tblCellMar>
-              </w:tblPrEx>
               <w:tc>
                 <w:tcPr>
                   <w:tcW w:w="3840" w:type="dxa"/>
@@ -4509,14 +4403,6 @@
               </w:tc>
             </w:tr>
             <w:tr>
-              <w:tblPrEx>
-                <w:tblCellMar>
-                  <w:top w:w="0" w:type="dxa"/>
-                  <w:left w:w="0" w:type="dxa"/>
-                  <w:bottom w:w="0" w:type="dxa"/>
-                  <w:right w:w="0" w:type="dxa"/>
-                </w:tblCellMar>
-              </w:tblPrEx>
               <w:tc>
                 <w:tcPr>
                   <w:tcW w:w="3840" w:type="dxa"/>
@@ -4574,14 +4460,6 @@
               </w:tc>
             </w:tr>
             <w:tr>
-              <w:tblPrEx>
-                <w:tblCellMar>
-                  <w:top w:w="0" w:type="dxa"/>
-                  <w:left w:w="0" w:type="dxa"/>
-                  <w:bottom w:w="0" w:type="dxa"/>
-                  <w:right w:w="0" w:type="dxa"/>
-                </w:tblCellMar>
-              </w:tblPrEx>
               <w:tc>
                 <w:tcPr>
                   <w:tcW w:w="3840" w:type="dxa"/>
@@ -4639,14 +4517,6 @@
               </w:tc>
             </w:tr>
             <w:tr>
-              <w:tblPrEx>
-                <w:tblCellMar>
-                  <w:top w:w="0" w:type="dxa"/>
-                  <w:left w:w="0" w:type="dxa"/>
-                  <w:bottom w:w="0" w:type="dxa"/>
-                  <w:right w:w="0" w:type="dxa"/>
-                </w:tblCellMar>
-              </w:tblPrEx>
               <w:tc>
                 <w:tcPr>
                   <w:tcW w:w="3840" w:type="dxa"/>
@@ -4699,14 +4569,6 @@
               </w:tc>
             </w:tr>
             <w:tr>
-              <w:tblPrEx>
-                <w:tblCellMar>
-                  <w:top w:w="0" w:type="dxa"/>
-                  <w:left w:w="0" w:type="dxa"/>
-                  <w:bottom w:w="0" w:type="dxa"/>
-                  <w:right w:w="0" w:type="dxa"/>
-                </w:tblCellMar>
-              </w:tblPrEx>
               <w:tc>
                 <w:tcPr>
                   <w:tcW w:w="3840" w:type="dxa"/>
@@ -4773,14 +4635,6 @@
               </w:tc>
             </w:tr>
             <w:tr>
-              <w:tblPrEx>
-                <w:tblCellMar>
-                  <w:top w:w="0" w:type="dxa"/>
-                  <w:left w:w="0" w:type="dxa"/>
-                  <w:bottom w:w="0" w:type="dxa"/>
-                  <w:right w:w="0" w:type="dxa"/>
-                </w:tblCellMar>
-              </w:tblPrEx>
               <w:tc>
                 <w:tcPr>
                   <w:tcW w:w="3840" w:type="dxa"/>
@@ -4848,14 +4702,6 @@
               </w:tc>
             </w:tr>
             <w:tr>
-              <w:tblPrEx>
-                <w:tblCellMar>
-                  <w:top w:w="0" w:type="dxa"/>
-                  <w:left w:w="0" w:type="dxa"/>
-                  <w:bottom w:w="0" w:type="dxa"/>
-                  <w:right w:w="0" w:type="dxa"/>
-                </w:tblCellMar>
-              </w:tblPrEx>
               <w:tc>
                 <w:tcPr>
                   <w:tcW w:w="3840" w:type="dxa"/>
@@ -4931,14 +4777,6 @@
               </w:tc>
             </w:tr>
             <w:tr>
-              <w:tblPrEx>
-                <w:tblCellMar>
-                  <w:top w:w="0" w:type="dxa"/>
-                  <w:left w:w="0" w:type="dxa"/>
-                  <w:bottom w:w="0" w:type="dxa"/>
-                  <w:right w:w="0" w:type="dxa"/>
-                </w:tblCellMar>
-              </w:tblPrEx>
               <w:tc>
                 <w:tcPr>
                   <w:tcW w:w="3840" w:type="dxa"/>
@@ -4991,14 +4829,6 @@
               </w:tc>
             </w:tr>
             <w:tr>
-              <w:tblPrEx>
-                <w:tblCellMar>
-                  <w:top w:w="0" w:type="dxa"/>
-                  <w:left w:w="0" w:type="dxa"/>
-                  <w:bottom w:w="0" w:type="dxa"/>
-                  <w:right w:w="0" w:type="dxa"/>
-                </w:tblCellMar>
-              </w:tblPrEx>
               <w:tc>
                 <w:tcPr>
                   <w:tcW w:w="3840" w:type="dxa"/>
@@ -5064,14 +4894,6 @@
               </w:tc>
             </w:tr>
             <w:tr>
-              <w:tblPrEx>
-                <w:tblCellMar>
-                  <w:top w:w="0" w:type="dxa"/>
-                  <w:left w:w="0" w:type="dxa"/>
-                  <w:bottom w:w="0" w:type="dxa"/>
-                  <w:right w:w="0" w:type="dxa"/>
-                </w:tblCellMar>
-              </w:tblPrEx>
               <w:tc>
                 <w:tcPr>
                   <w:tcW w:w="3840" w:type="dxa"/>
@@ -5139,14 +4961,6 @@
               </w:tc>
             </w:tr>
             <w:tr>
-              <w:tblPrEx>
-                <w:tblCellMar>
-                  <w:top w:w="0" w:type="dxa"/>
-                  <w:left w:w="0" w:type="dxa"/>
-                  <w:bottom w:w="0" w:type="dxa"/>
-                  <w:right w:w="0" w:type="dxa"/>
-                </w:tblCellMar>
-              </w:tblPrEx>
               <w:tc>
                 <w:tcPr>
                   <w:tcW w:w="3840" w:type="dxa"/>
@@ -5214,14 +5028,6 @@
               </w:tc>
             </w:tr>
             <w:tr>
-              <w:tblPrEx>
-                <w:tblCellMar>
-                  <w:top w:w="0" w:type="dxa"/>
-                  <w:left w:w="0" w:type="dxa"/>
-                  <w:bottom w:w="0" w:type="dxa"/>
-                  <w:right w:w="0" w:type="dxa"/>
-                </w:tblCellMar>
-              </w:tblPrEx>
               <w:tc>
                 <w:tcPr>
                   <w:tcW w:w="3840" w:type="dxa"/>
@@ -5294,14 +5100,6 @@
               </w:tc>
             </w:tr>
             <w:tr>
-              <w:tblPrEx>
-                <w:tblCellMar>
-                  <w:top w:w="0" w:type="dxa"/>
-                  <w:left w:w="0" w:type="dxa"/>
-                  <w:bottom w:w="0" w:type="dxa"/>
-                  <w:right w:w="0" w:type="dxa"/>
-                </w:tblCellMar>
-              </w:tblPrEx>
               <w:tc>
                 <w:tcPr>
                   <w:tcW w:w="3840" w:type="dxa"/>
@@ -5374,14 +5172,6 @@
               </w:tc>
             </w:tr>
             <w:tr>
-              <w:tblPrEx>
-                <w:tblCellMar>
-                  <w:top w:w="0" w:type="dxa"/>
-                  <w:left w:w="0" w:type="dxa"/>
-                  <w:bottom w:w="0" w:type="dxa"/>
-                  <w:right w:w="0" w:type="dxa"/>
-                </w:tblCellMar>
-              </w:tblPrEx>
               <w:tc>
                 <w:tcPr>
                   <w:tcW w:w="3840" w:type="dxa"/>
@@ -5469,12 +5259,6 @@
           <w:insideV w:val="single" w:sz="8" w:space="0" w:color="000000"/>
         </w:tblBorders>
         <w:tblLayout w:type="fixed"/>
-        <w:tblCellMar>
-          <w:top w:w="0" w:type="dxa"/>
-          <w:left w:w="0" w:type="dxa"/>
-          <w:bottom w:w="0" w:type="dxa"/>
-          <w:right w:w="0" w:type="dxa"/>
-        </w:tblCellMar>
         <w:tblLook w:val="0600"/>
       </w:tblPr>
       <w:tblGrid>
@@ -5482,14 +5266,6 @@
         <w:gridCol w:w="7040"/>
       </w:tblGrid>
       <w:tr>
-        <w:tblPrEx>
-          <w:tblCellMar>
-            <w:top w:w="0" w:type="dxa"/>
-            <w:left w:w="0" w:type="dxa"/>
-            <w:bottom w:w="0" w:type="dxa"/>
-            <w:right w:w="0" w:type="dxa"/>
-          </w:tblCellMar>
-        </w:tblPrEx>
         <w:tc>
           <w:tcPr>
             <w:tcW w:w="2000" w:type="dxa"/>
@@ -5548,14 +5324,6 @@
         </w:tc>
       </w:tr>
       <w:tr>
-        <w:tblPrEx>
-          <w:tblCellMar>
-            <w:top w:w="0" w:type="dxa"/>
-            <w:left w:w="0" w:type="dxa"/>
-            <w:bottom w:w="0" w:type="dxa"/>
-            <w:right w:w="0" w:type="dxa"/>
-          </w:tblCellMar>
-        </w:tblPrEx>
         <w:tc>
           <w:tcPr>
             <w:tcW w:w="2000" w:type="dxa"/>
@@ -5604,14 +5372,6 @@
         </w:tc>
       </w:tr>
       <w:tr>
-        <w:tblPrEx>
-          <w:tblCellMar>
-            <w:top w:w="0" w:type="dxa"/>
-            <w:left w:w="0" w:type="dxa"/>
-            <w:bottom w:w="0" w:type="dxa"/>
-            <w:right w:w="0" w:type="dxa"/>
-          </w:tblCellMar>
-        </w:tblPrEx>
         <w:tc>
           <w:tcPr>
             <w:tcW w:w="2000" w:type="dxa"/>
@@ -5664,14 +5424,6 @@
         </w:tc>
       </w:tr>
       <w:tr>
-        <w:tblPrEx>
-          <w:tblCellMar>
-            <w:top w:w="0" w:type="dxa"/>
-            <w:left w:w="0" w:type="dxa"/>
-            <w:bottom w:w="0" w:type="dxa"/>
-            <w:right w:w="0" w:type="dxa"/>
-          </w:tblCellMar>
-        </w:tblPrEx>
         <w:tc>
           <w:tcPr>
             <w:tcW w:w="2000" w:type="dxa"/>
@@ -5720,14 +5472,6 @@
         </w:tc>
       </w:tr>
       <w:tr>
-        <w:tblPrEx>
-          <w:tblCellMar>
-            <w:top w:w="0" w:type="dxa"/>
-            <w:left w:w="0" w:type="dxa"/>
-            <w:bottom w:w="0" w:type="dxa"/>
-            <w:right w:w="0" w:type="dxa"/>
-          </w:tblCellMar>
-        </w:tblPrEx>
         <w:tc>
           <w:tcPr>
             <w:tcW w:w="2000" w:type="dxa"/>
@@ -5827,12 +5571,6 @@
           <w:insideV w:val="single" w:sz="8" w:space="0" w:color="000000"/>
         </w:tblBorders>
         <w:tblLayout w:type="fixed"/>
-        <w:tblCellMar>
-          <w:top w:w="0" w:type="dxa"/>
-          <w:left w:w="0" w:type="dxa"/>
-          <w:bottom w:w="0" w:type="dxa"/>
-          <w:right w:w="0" w:type="dxa"/>
-        </w:tblCellMar>
         <w:tblLook w:val="0600"/>
       </w:tblPr>
       <w:tblGrid>
@@ -5840,14 +5578,6 @@
         <w:gridCol w:w="7120"/>
       </w:tblGrid>
       <w:tr>
-        <w:tblPrEx>
-          <w:tblCellMar>
-            <w:top w:w="0" w:type="dxa"/>
-            <w:left w:w="0" w:type="dxa"/>
-            <w:bottom w:w="0" w:type="dxa"/>
-            <w:right w:w="0" w:type="dxa"/>
-          </w:tblCellMar>
-        </w:tblPrEx>
         <w:tc>
           <w:tcPr>
             <w:tcW w:w="1900" w:type="dxa"/>
@@ -5909,14 +5639,6 @@
         </w:tc>
       </w:tr>
       <w:tr>
-        <w:tblPrEx>
-          <w:tblCellMar>
-            <w:top w:w="0" w:type="dxa"/>
-            <w:left w:w="0" w:type="dxa"/>
-            <w:bottom w:w="0" w:type="dxa"/>
-            <w:right w:w="0" w:type="dxa"/>
-          </w:tblCellMar>
-        </w:tblPrEx>
         <w:tc>
           <w:tcPr>
             <w:tcW w:w="1900" w:type="dxa"/>
@@ -5965,14 +5687,6 @@
         </w:tc>
       </w:tr>
       <w:tr>
-        <w:tblPrEx>
-          <w:tblCellMar>
-            <w:top w:w="0" w:type="dxa"/>
-            <w:left w:w="0" w:type="dxa"/>
-            <w:bottom w:w="0" w:type="dxa"/>
-            <w:right w:w="0" w:type="dxa"/>
-          </w:tblCellMar>
-        </w:tblPrEx>
         <w:tc>
           <w:tcPr>
             <w:tcW w:w="1900" w:type="dxa"/>
@@ -6025,14 +5739,6 @@
         </w:tc>
       </w:tr>
       <w:tr>
-        <w:tblPrEx>
-          <w:tblCellMar>
-            <w:top w:w="0" w:type="dxa"/>
-            <w:left w:w="0" w:type="dxa"/>
-            <w:bottom w:w="0" w:type="dxa"/>
-            <w:right w:w="0" w:type="dxa"/>
-          </w:tblCellMar>
-        </w:tblPrEx>
         <w:tc>
           <w:tcPr>
             <w:tcW w:w="1900" w:type="dxa"/>
@@ -6081,14 +5787,6 @@
         </w:tc>
       </w:tr>
       <w:tr>
-        <w:tblPrEx>
-          <w:tblCellMar>
-            <w:top w:w="0" w:type="dxa"/>
-            <w:left w:w="0" w:type="dxa"/>
-            <w:bottom w:w="0" w:type="dxa"/>
-            <w:right w:w="0" w:type="dxa"/>
-          </w:tblCellMar>
-        </w:tblPrEx>
         <w:tc>
           <w:tcPr>
             <w:tcW w:w="1900" w:type="dxa"/>
@@ -6215,12 +5913,6 @@
           <w:insideV w:val="single" w:sz="8" w:space="0" w:color="000000"/>
         </w:tblBorders>
         <w:tblLayout w:type="fixed"/>
-        <w:tblCellMar>
-          <w:top w:w="0" w:type="dxa"/>
-          <w:left w:w="0" w:type="dxa"/>
-          <w:bottom w:w="0" w:type="dxa"/>
-          <w:right w:w="0" w:type="dxa"/>
-        </w:tblCellMar>
         <w:tblLook w:val="0600"/>
       </w:tblPr>
       <w:tblGrid>
@@ -6228,14 +5920,6 @@
         <w:gridCol w:w="7120"/>
       </w:tblGrid>
       <w:tr>
-        <w:tblPrEx>
-          <w:tblCellMar>
-            <w:top w:w="0" w:type="dxa"/>
-            <w:left w:w="0" w:type="dxa"/>
-            <w:bottom w:w="0" w:type="dxa"/>
-            <w:right w:w="0" w:type="dxa"/>
-          </w:tblCellMar>
-        </w:tblPrEx>
         <w:tc>
           <w:tcPr>
             <w:tcW w:w="1900" w:type="dxa"/>
@@ -6294,14 +5978,6 @@
         </w:tc>
       </w:tr>
       <w:tr>
-        <w:tblPrEx>
-          <w:tblCellMar>
-            <w:top w:w="0" w:type="dxa"/>
-            <w:left w:w="0" w:type="dxa"/>
-            <w:bottom w:w="0" w:type="dxa"/>
-            <w:right w:w="0" w:type="dxa"/>
-          </w:tblCellMar>
-        </w:tblPrEx>
         <w:tc>
           <w:tcPr>
             <w:tcW w:w="1900" w:type="dxa"/>
@@ -6350,14 +6026,6 @@
         </w:tc>
       </w:tr>
       <w:tr>
-        <w:tblPrEx>
-          <w:tblCellMar>
-            <w:top w:w="0" w:type="dxa"/>
-            <w:left w:w="0" w:type="dxa"/>
-            <w:bottom w:w="0" w:type="dxa"/>
-            <w:right w:w="0" w:type="dxa"/>
-          </w:tblCellMar>
-        </w:tblPrEx>
         <w:tc>
           <w:tcPr>
             <w:tcW w:w="1900" w:type="dxa"/>
@@ -6410,14 +6078,6 @@
         </w:tc>
       </w:tr>
       <w:tr>
-        <w:tblPrEx>
-          <w:tblCellMar>
-            <w:top w:w="0" w:type="dxa"/>
-            <w:left w:w="0" w:type="dxa"/>
-            <w:bottom w:w="0" w:type="dxa"/>
-            <w:right w:w="0" w:type="dxa"/>
-          </w:tblCellMar>
-        </w:tblPrEx>
         <w:tc>
           <w:tcPr>
             <w:tcW w:w="1900" w:type="dxa"/>
@@ -6466,14 +6126,6 @@
         </w:tc>
       </w:tr>
       <w:tr>
-        <w:tblPrEx>
-          <w:tblCellMar>
-            <w:top w:w="0" w:type="dxa"/>
-            <w:left w:w="0" w:type="dxa"/>
-            <w:bottom w:w="0" w:type="dxa"/>
-            <w:right w:w="0" w:type="dxa"/>
-          </w:tblCellMar>
-        </w:tblPrEx>
         <w:tc>
           <w:tcPr>
             <w:tcW w:w="1900" w:type="dxa"/>
@@ -6587,12 +6239,6 @@
           <w:insideV w:val="single" w:sz="8" w:space="0" w:color="000000"/>
         </w:tblBorders>
         <w:tblLayout w:type="fixed"/>
-        <w:tblCellMar>
-          <w:top w:w="0" w:type="dxa"/>
-          <w:left w:w="0" w:type="dxa"/>
-          <w:bottom w:w="0" w:type="dxa"/>
-          <w:right w:w="0" w:type="dxa"/>
-        </w:tblCellMar>
         <w:tblLook w:val="0600"/>
       </w:tblPr>
       <w:tblGrid>
@@ -6600,14 +6246,6 @@
         <w:gridCol w:w="7100"/>
       </w:tblGrid>
       <w:tr>
-        <w:tblPrEx>
-          <w:tblCellMar>
-            <w:top w:w="0" w:type="dxa"/>
-            <w:left w:w="0" w:type="dxa"/>
-            <w:bottom w:w="0" w:type="dxa"/>
-            <w:right w:w="0" w:type="dxa"/>
-          </w:tblCellMar>
-        </w:tblPrEx>
         <w:tc>
           <w:tcPr>
             <w:tcW w:w="1940" w:type="dxa"/>
@@ -6669,14 +6307,6 @@
         </w:tc>
       </w:tr>
       <w:tr>
-        <w:tblPrEx>
-          <w:tblCellMar>
-            <w:top w:w="0" w:type="dxa"/>
-            <w:left w:w="0" w:type="dxa"/>
-            <w:bottom w:w="0" w:type="dxa"/>
-            <w:right w:w="0" w:type="dxa"/>
-          </w:tblCellMar>
-        </w:tblPrEx>
         <w:tc>
           <w:tcPr>
             <w:tcW w:w="1940" w:type="dxa"/>
@@ -6725,14 +6355,6 @@
         </w:tc>
       </w:tr>
       <w:tr>
-        <w:tblPrEx>
-          <w:tblCellMar>
-            <w:top w:w="0" w:type="dxa"/>
-            <w:left w:w="0" w:type="dxa"/>
-            <w:bottom w:w="0" w:type="dxa"/>
-            <w:right w:w="0" w:type="dxa"/>
-          </w:tblCellMar>
-        </w:tblPrEx>
         <w:tc>
           <w:tcPr>
             <w:tcW w:w="1940" w:type="dxa"/>
@@ -6786,14 +6408,6 @@
         </w:tc>
       </w:tr>
       <w:tr>
-        <w:tblPrEx>
-          <w:tblCellMar>
-            <w:top w:w="0" w:type="dxa"/>
-            <w:left w:w="0" w:type="dxa"/>
-            <w:bottom w:w="0" w:type="dxa"/>
-            <w:right w:w="0" w:type="dxa"/>
-          </w:tblCellMar>
-        </w:tblPrEx>
         <w:tc>
           <w:tcPr>
             <w:tcW w:w="1940" w:type="dxa"/>
@@ -6842,14 +6456,6 @@
         </w:tc>
       </w:tr>
       <w:tr>
-        <w:tblPrEx>
-          <w:tblCellMar>
-            <w:top w:w="0" w:type="dxa"/>
-            <w:left w:w="0" w:type="dxa"/>
-            <w:bottom w:w="0" w:type="dxa"/>
-            <w:right w:w="0" w:type="dxa"/>
-          </w:tblCellMar>
-        </w:tblPrEx>
         <w:tc>
           <w:tcPr>
             <w:tcW w:w="1940" w:type="dxa"/>
@@ -6973,12 +6579,6 @@
           <w:insideV w:val="single" w:sz="8" w:space="0" w:color="000000"/>
         </w:tblBorders>
         <w:tblLayout w:type="fixed"/>
-        <w:tblCellMar>
-          <w:top w:w="0" w:type="dxa"/>
-          <w:left w:w="0" w:type="dxa"/>
-          <w:bottom w:w="0" w:type="dxa"/>
-          <w:right w:w="0" w:type="dxa"/>
-        </w:tblCellMar>
         <w:tblLook w:val="0600"/>
       </w:tblPr>
       <w:tblGrid>
@@ -6986,14 +6586,6 @@
         <w:gridCol w:w="7120"/>
       </w:tblGrid>
       <w:tr>
-        <w:tblPrEx>
-          <w:tblCellMar>
-            <w:top w:w="0" w:type="dxa"/>
-            <w:left w:w="0" w:type="dxa"/>
-            <w:bottom w:w="0" w:type="dxa"/>
-            <w:right w:w="0" w:type="dxa"/>
-          </w:tblCellMar>
-        </w:tblPrEx>
         <w:tc>
           <w:tcPr>
             <w:tcW w:w="1900" w:type="dxa"/>
@@ -7052,14 +6644,6 @@
         </w:tc>
       </w:tr>
       <w:tr>
-        <w:tblPrEx>
-          <w:tblCellMar>
-            <w:top w:w="0" w:type="dxa"/>
-            <w:left w:w="0" w:type="dxa"/>
-            <w:bottom w:w="0" w:type="dxa"/>
-            <w:right w:w="0" w:type="dxa"/>
-          </w:tblCellMar>
-        </w:tblPrEx>
         <w:tc>
           <w:tcPr>
             <w:tcW w:w="1900" w:type="dxa"/>
@@ -7108,14 +6692,6 @@
         </w:tc>
       </w:tr>
       <w:tr>
-        <w:tblPrEx>
-          <w:tblCellMar>
-            <w:top w:w="0" w:type="dxa"/>
-            <w:left w:w="0" w:type="dxa"/>
-            <w:bottom w:w="0" w:type="dxa"/>
-            <w:right w:w="0" w:type="dxa"/>
-          </w:tblCellMar>
-        </w:tblPrEx>
         <w:tc>
           <w:tcPr>
             <w:tcW w:w="1900" w:type="dxa"/>
@@ -7168,14 +6744,6 @@
         </w:tc>
       </w:tr>
       <w:tr>
-        <w:tblPrEx>
-          <w:tblCellMar>
-            <w:top w:w="0" w:type="dxa"/>
-            <w:left w:w="0" w:type="dxa"/>
-            <w:bottom w:w="0" w:type="dxa"/>
-            <w:right w:w="0" w:type="dxa"/>
-          </w:tblCellMar>
-        </w:tblPrEx>
         <w:tc>
           <w:tcPr>
             <w:tcW w:w="1900" w:type="dxa"/>
@@ -7217,33 +6785,13 @@
               <w:spacing w:line="240" w:lineRule="auto"/>
               <w:jc w:val="both"/>
             </w:pPr>
-            <w:proofErr w:type="spellStart"/>
-            <w:r>
-              <w:t>Jhony</w:t>
-            </w:r>
-            <w:proofErr w:type="spellEnd"/>
-            <w:r>
-              <w:t xml:space="preserve"> Palmer, Marconi Franklin e Marcio </w:t>
-            </w:r>
-            <w:proofErr w:type="spellStart"/>
-            <w:proofErr w:type="gramStart"/>
-            <w:r>
-              <w:t>Junio</w:t>
-            </w:r>
-            <w:proofErr w:type="spellEnd"/>
-            <w:proofErr w:type="gramEnd"/>
+            <w:r>
+              <w:t>Toda a Equipe</w:t>
+            </w:r>
           </w:p>
         </w:tc>
       </w:tr>
       <w:tr>
-        <w:tblPrEx>
-          <w:tblCellMar>
-            <w:top w:w="0" w:type="dxa"/>
-            <w:left w:w="0" w:type="dxa"/>
-            <w:bottom w:w="0" w:type="dxa"/>
-            <w:right w:w="0" w:type="dxa"/>
-          </w:tblCellMar>
-        </w:tblPrEx>
         <w:tc>
           <w:tcPr>
             <w:tcW w:w="1900" w:type="dxa"/>
@@ -7344,12 +6892,6 @@
           <w:insideV w:val="single" w:sz="8" w:space="0" w:color="000000"/>
         </w:tblBorders>
         <w:tblLayout w:type="fixed"/>
-        <w:tblCellMar>
-          <w:top w:w="0" w:type="dxa"/>
-          <w:left w:w="0" w:type="dxa"/>
-          <w:bottom w:w="0" w:type="dxa"/>
-          <w:right w:w="0" w:type="dxa"/>
-        </w:tblCellMar>
         <w:tblLook w:val="0600"/>
       </w:tblPr>
       <w:tblGrid>
@@ -7357,14 +6899,6 @@
         <w:gridCol w:w="7100"/>
       </w:tblGrid>
       <w:tr>
-        <w:tblPrEx>
-          <w:tblCellMar>
-            <w:top w:w="0" w:type="dxa"/>
-            <w:left w:w="0" w:type="dxa"/>
-            <w:bottom w:w="0" w:type="dxa"/>
-            <w:right w:w="0" w:type="dxa"/>
-          </w:tblCellMar>
-        </w:tblPrEx>
         <w:tc>
           <w:tcPr>
             <w:tcW w:w="1940" w:type="dxa"/>
@@ -7426,14 +6960,6 @@
         </w:tc>
       </w:tr>
       <w:tr>
-        <w:tblPrEx>
-          <w:tblCellMar>
-            <w:top w:w="0" w:type="dxa"/>
-            <w:left w:w="0" w:type="dxa"/>
-            <w:bottom w:w="0" w:type="dxa"/>
-            <w:right w:w="0" w:type="dxa"/>
-          </w:tblCellMar>
-        </w:tblPrEx>
         <w:tc>
           <w:tcPr>
             <w:tcW w:w="1940" w:type="dxa"/>
@@ -7482,14 +7008,6 @@
         </w:tc>
       </w:tr>
       <w:tr>
-        <w:tblPrEx>
-          <w:tblCellMar>
-            <w:top w:w="0" w:type="dxa"/>
-            <w:left w:w="0" w:type="dxa"/>
-            <w:bottom w:w="0" w:type="dxa"/>
-            <w:right w:w="0" w:type="dxa"/>
-          </w:tblCellMar>
-        </w:tblPrEx>
         <w:tc>
           <w:tcPr>
             <w:tcW w:w="1940" w:type="dxa"/>
@@ -7538,14 +7056,6 @@
         </w:tc>
       </w:tr>
       <w:tr>
-        <w:tblPrEx>
-          <w:tblCellMar>
-            <w:top w:w="0" w:type="dxa"/>
-            <w:left w:w="0" w:type="dxa"/>
-            <w:bottom w:w="0" w:type="dxa"/>
-            <w:right w:w="0" w:type="dxa"/>
-          </w:tblCellMar>
-        </w:tblPrEx>
         <w:tc>
           <w:tcPr>
             <w:tcW w:w="1940" w:type="dxa"/>
@@ -7594,14 +7104,6 @@
         </w:tc>
       </w:tr>
       <w:tr>
-        <w:tblPrEx>
-          <w:tblCellMar>
-            <w:top w:w="0" w:type="dxa"/>
-            <w:left w:w="0" w:type="dxa"/>
-            <w:bottom w:w="0" w:type="dxa"/>
-            <w:right w:w="0" w:type="dxa"/>
-          </w:tblCellMar>
-        </w:tblPrEx>
         <w:tc>
           <w:tcPr>
             <w:tcW w:w="1940" w:type="dxa"/>
@@ -7698,10 +7200,7 @@
               <w:contextualSpacing/>
             </w:pPr>
             <w:r>
-              <w:t>Poderão ser criadas novas atividades (este cron</w:t>
-            </w:r>
-            <w:r>
-              <w:t xml:space="preserve">ograma </w:t>
+              <w:t xml:space="preserve">Poderão ser criadas novas atividades (este cronograma </w:t>
             </w:r>
             <w:proofErr w:type="spellStart"/>
             <w:r>
@@ -8815,7 +8314,7 @@
         <w:rPr>
           <w:noProof/>
         </w:rPr>
-        <w:t>7</w:t>
+        <w:t>6</w:t>
       </w:r>
     </w:fldSimple>
     <w:r>
@@ -8889,12 +8388,6 @@
         <w:insideV w:val="single" w:sz="8" w:space="0" w:color="000000"/>
       </w:tblBorders>
       <w:tblLayout w:type="fixed"/>
-      <w:tblCellMar>
-        <w:top w:w="0" w:type="dxa"/>
-        <w:left w:w="0" w:type="dxa"/>
-        <w:bottom w:w="0" w:type="dxa"/>
-        <w:right w:w="0" w:type="dxa"/>
-      </w:tblCellMar>
       <w:tblLook w:val="0600"/>
     </w:tblPr>
     <w:tblGrid>
@@ -8902,14 +8395,6 @@
       <w:gridCol w:w="5145"/>
     </w:tblGrid>
     <w:tr>
-      <w:tblPrEx>
-        <w:tblCellMar>
-          <w:top w:w="0" w:type="dxa"/>
-          <w:left w:w="0" w:type="dxa"/>
-          <w:bottom w:w="0" w:type="dxa"/>
-          <w:right w:w="0" w:type="dxa"/>
-        </w:tblCellMar>
-      </w:tblPrEx>
       <w:tc>
         <w:tcPr>
           <w:tcW w:w="5145" w:type="dxa"/>
@@ -8972,14 +8457,6 @@
       </w:tc>
     </w:tr>
     <w:tr>
-      <w:tblPrEx>
-        <w:tblCellMar>
-          <w:top w:w="0" w:type="dxa"/>
-          <w:left w:w="0" w:type="dxa"/>
-          <w:bottom w:w="0" w:type="dxa"/>
-          <w:right w:w="0" w:type="dxa"/>
-        </w:tblCellMar>
-      </w:tblPrEx>
       <w:tc>
         <w:tcPr>
           <w:tcW w:w="5145" w:type="dxa"/>
@@ -9445,6 +8922,7 @@
   <w:style w:type="paragraph" w:default="1" w:styleId="Normal">
     <w:name w:val="Normal"/>
     <w:qFormat/>
+    <w:rsid w:val="00A44FA4"/>
   </w:style>
   <w:style w:type="paragraph" w:styleId="Ttulo1">
     <w:name w:val="heading 1"/>

</xml_diff>

<commit_message>
Correcao de Erro de formatação
Correcao de Erro de formatação
</commit_message>
<xml_diff>
--- a/Entregavel_02/Sprint_01/GPR/Documentos GPR/Cronograma e Atividades Detalhadas.docx
+++ b/Entregavel_02/Sprint_01/GPR/Documentos GPR/Cronograma e Atividades Detalhadas.docx
@@ -55,7 +55,23 @@
           <w:sz w:val="60"/>
           <w:szCs w:val="60"/>
         </w:rPr>
-        <w:t>SysComp</w:t>
+        <w:t>S</w:t>
+      </w:r>
+      <w:r>
+        <w:rPr>
+          <w:rFonts w:ascii="Arial" w:eastAsia="Arial" w:hAnsi="Arial" w:cs="Arial"/>
+          <w:sz w:val="60"/>
+          <w:szCs w:val="60"/>
+        </w:rPr>
+        <w:t>i</w:t>
+      </w:r>
+      <w:r>
+        <w:rPr>
+          <w:rFonts w:ascii="Arial" w:eastAsia="Arial" w:hAnsi="Arial" w:cs="Arial"/>
+          <w:sz w:val="60"/>
+          <w:szCs w:val="60"/>
+        </w:rPr>
+        <w:t>sComp</w:t>
       </w:r>
       <w:proofErr w:type="spellEnd"/>
       <w:proofErr w:type="gramEnd"/>
@@ -8314,7 +8330,7 @@
         <w:rPr>
           <w:noProof/>
         </w:rPr>
-        <w:t>6</w:t>
+        <w:t>1</w:t>
       </w:r>
     </w:fldSimple>
     <w:r>
@@ -8415,7 +8431,14 @@
               <w:sz w:val="24"/>
               <w:szCs w:val="24"/>
             </w:rPr>
-            <w:t xml:space="preserve">Cronograma e Atividades Detalhadas - </w:t>
+            <w:t>Cronogr</w:t>
+          </w:r>
+          <w:r>
+            <w:rPr>
+              <w:sz w:val="24"/>
+              <w:szCs w:val="24"/>
+            </w:rPr>
+            <w:t xml:space="preserve">ama e Atividades Detalhadas - </w:t>
           </w:r>
           <w:proofErr w:type="spellStart"/>
           <w:proofErr w:type="gramStart"/>
@@ -8424,7 +8447,14 @@
               <w:sz w:val="24"/>
               <w:szCs w:val="24"/>
             </w:rPr>
-            <w:t>SysComp</w:t>
+            <w:t>Si</w:t>
+          </w:r>
+          <w:r>
+            <w:rPr>
+              <w:sz w:val="24"/>
+              <w:szCs w:val="24"/>
+            </w:rPr>
+            <w:t>sComp</w:t>
           </w:r>
           <w:proofErr w:type="spellEnd"/>
           <w:proofErr w:type="gramEnd"/>
@@ -9794,6 +9824,54 @@
       </w:tblCellMar>
     </w:tblPr>
   </w:style>
+  <w:style w:type="paragraph" w:styleId="Cabealho">
+    <w:name w:val="header"/>
+    <w:basedOn w:val="Normal"/>
+    <w:link w:val="CabealhoChar"/>
+    <w:uiPriority w:val="99"/>
+    <w:semiHidden/>
+    <w:unhideWhenUsed/>
+    <w:rsid w:val="009F367D"/>
+    <w:pPr>
+      <w:tabs>
+        <w:tab w:val="center" w:pos="4252"/>
+        <w:tab w:val="right" w:pos="8504"/>
+      </w:tabs>
+      <w:spacing w:line="240" w:lineRule="auto"/>
+    </w:pPr>
+  </w:style>
+  <w:style w:type="character" w:customStyle="1" w:styleId="CabealhoChar">
+    <w:name w:val="Cabeçalho Char"/>
+    <w:basedOn w:val="Fontepargpadro"/>
+    <w:link w:val="Cabealho"/>
+    <w:uiPriority w:val="99"/>
+    <w:semiHidden/>
+    <w:rsid w:val="009F367D"/>
+  </w:style>
+  <w:style w:type="paragraph" w:styleId="Rodap">
+    <w:name w:val="footer"/>
+    <w:basedOn w:val="Normal"/>
+    <w:link w:val="RodapChar"/>
+    <w:uiPriority w:val="99"/>
+    <w:semiHidden/>
+    <w:unhideWhenUsed/>
+    <w:rsid w:val="009F367D"/>
+    <w:pPr>
+      <w:tabs>
+        <w:tab w:val="center" w:pos="4252"/>
+        <w:tab w:val="right" w:pos="8504"/>
+      </w:tabs>
+      <w:spacing w:line="240" w:lineRule="auto"/>
+    </w:pPr>
+  </w:style>
+  <w:style w:type="character" w:customStyle="1" w:styleId="RodapChar">
+    <w:name w:val="Rodapé Char"/>
+    <w:basedOn w:val="Fontepargpadro"/>
+    <w:link w:val="Rodap"/>
+    <w:uiPriority w:val="99"/>
+    <w:semiHidden/>
+    <w:rsid w:val="009F367D"/>
+  </w:style>
 </w:styles>
 </file>
 

</xml_diff>